<commit_message>
Update HW activity 3
update activity 3 for 2014 to use Windows 8.1
</commit_message>
<xml_diff>
--- a/activities_hw/HW_Activity3.docx
+++ b/activities_hw/HW_Activity3.docx
@@ -216,7 +216,16 @@
         <w:t xml:space="preserve"> (i.e. boot from CD/DVD first)</w:t>
       </w:r>
       <w:r>
-        <w:t>, insert the Win 7 DVD and turn on the computer. During the POST sequence you should see a message to “Press any key to boot from CD…”, make sure to press a key to boot off the DVD. At this point the Windows 7 installation should begin (if not, simply reboot the computer and try again). When the initial install screens appear, enter the following settings:</w:t>
+        <w:t>, insert the Win 8.1</w:t>
+      </w:r>
+      <w:r>
+        <w:t xml:space="preserve"> DVD and turn on the computer. During the POST sequence you should see a message to “Press any key to boot from CD…”, make sure to press a key to boot off the </w:t>
+      </w:r>
+      <w:r>
+        <w:t>DVD. At this point the Windows 8.1</w:t>
+      </w:r>
+      <w:r>
+        <w:t xml:space="preserve"> installation should begin (if not, simply reboot the computer and try again). When the initial install screens appear, enter the following settings:</w:t>
       </w:r>
     </w:p>
     <w:p>
@@ -331,7 +340,13 @@
         </w:numPr>
       </w:pPr>
       <w:r>
-        <w:t>Choose the “Custom” install as we will be installing a new copy of Windows 7.</w:t>
+        <w:t>Choose the “Custom” install as we will be in</w:t>
+      </w:r>
+      <w:r>
+        <w:t>stalling a new copy of Windows 8.1</w:t>
+      </w:r>
+      <w:r>
+        <w:t>.</w:t>
       </w:r>
     </w:p>
     <w:p>
@@ -351,6 +366,88 @@
     <w:p>
       <w:pPr>
         <w:pStyle w:val="Default"/>
+      </w:pPr>
+    </w:p>
+    <w:p>
+      <w:pPr>
+        <w:pStyle w:val="Default"/>
+        <w:numPr>
+          <w:ilvl w:val="0"/>
+          <w:numId w:val="13"/>
+        </w:numPr>
+      </w:pPr>
+      <w:r>
+        <w:t>Select New and write down the maximum partition size</w:t>
+      </w:r>
+    </w:p>
+    <w:p>
+      <w:pPr>
+        <w:pStyle w:val="Default"/>
+      </w:pPr>
+    </w:p>
+    <w:p>
+      <w:pPr>
+        <w:pStyle w:val="Default"/>
+        <w:ind w:left="709"/>
+      </w:pPr>
+      <w:r>
+        <w:t>Maximum Size   _______________________________________</w:t>
+      </w:r>
+    </w:p>
+    <w:p>
+      <w:pPr>
+        <w:pStyle w:val="Default"/>
+      </w:pPr>
+    </w:p>
+    <w:p>
+      <w:pPr>
+        <w:pStyle w:val="Default"/>
+        <w:numPr>
+          <w:ilvl w:val="0"/>
+          <w:numId w:val="13"/>
+        </w:numPr>
+      </w:pPr>
+      <w:r>
+        <w:t>Make the size 40960 (40GB) and click Apply</w:t>
+      </w:r>
+    </w:p>
+    <w:p>
+      <w:pPr>
+        <w:pStyle w:val="Default"/>
+        <w:ind w:left="720"/>
+      </w:pPr>
+    </w:p>
+    <w:p>
+      <w:pPr>
+        <w:pStyle w:val="Default"/>
+        <w:numPr>
+          <w:ilvl w:val="0"/>
+          <w:numId w:val="13"/>
+        </w:numPr>
+      </w:pPr>
+      <w:r>
+        <w:t>Select New and make a second partition that fills the remainder of the hard drive</w:t>
+      </w:r>
+    </w:p>
+    <w:p>
+      <w:pPr>
+        <w:pStyle w:val="Default"/>
+        <w:ind w:left="720"/>
+      </w:pPr>
+    </w:p>
+    <w:p>
+      <w:pPr>
+        <w:pStyle w:val="Default"/>
+        <w:ind w:left="720"/>
+      </w:pPr>
+      <w:r>
+        <w:t>Maximum Size   _______________________________________</w:t>
+      </w:r>
+    </w:p>
+    <w:p>
+      <w:pPr>
+        <w:pStyle w:val="Default"/>
+        <w:ind w:left="709"/>
       </w:pPr>
     </w:p>
     <w:p>
@@ -362,10 +459,7 @@
         </w:numPr>
       </w:pPr>
       <w:r>
-        <w:t xml:space="preserve">Write down any </w:t>
-      </w:r>
-      <w:r>
-        <w:t>existing partitions in the following table</w:t>
+        <w:t>Write down the new partition table in the following table</w:t>
       </w:r>
     </w:p>
     <w:p>
@@ -742,68 +836,154 @@
         </w:numPr>
       </w:pPr>
       <w:r>
-        <w:t>Select Drive options (advanced)</w:t>
-      </w:r>
+        <w:t>Choose the first partition you</w:t>
+      </w:r>
+      <w:r>
+        <w:t xml:space="preserve"> created (consider whi</w:t>
+      </w:r>
+      <w:r>
+        <w:t>ch one it is) and select Format.</w:t>
+      </w:r>
+    </w:p>
+    <w:p>
+      <w:pPr>
+        <w:pStyle w:val="Default"/>
+      </w:pPr>
+    </w:p>
+    <w:p>
+      <w:pPr>
+        <w:pStyle w:val="Default"/>
+        <w:rPr>
+          <w:rFonts w:ascii="Arial" w:hAnsi="Arial"/>
+          <w:b/>
+          <w:bCs/>
+          <w:sz w:val="28"/>
+          <w:szCs w:val="28"/>
+        </w:rPr>
+      </w:pPr>
+      <w:r>
+        <w:rPr>
+          <w:rFonts w:ascii="Arial" w:hAnsi="Arial"/>
+          <w:b/>
+          <w:bCs/>
+          <w:sz w:val="28"/>
+          <w:szCs w:val="28"/>
+        </w:rPr>
+        <w:t>2. Installing Windows 8.1</w:t>
+      </w:r>
+    </w:p>
+    <w:p>
+      <w:pPr>
+        <w:pStyle w:val="Default"/>
+        <w:rPr>
+          <w:i/>
+          <w:iCs/>
+          <w:u w:val="single"/>
+        </w:rPr>
+      </w:pPr>
+    </w:p>
+    <w:p>
+      <w:pPr>
+        <w:pStyle w:val="Default"/>
+      </w:pPr>
+      <w:r>
+        <w:t xml:space="preserve">After you click Next, the installation process will begin (“watching paint dry”). </w:t>
+      </w:r>
+      <w:r>
+        <w:t xml:space="preserve">When asked for a product key, </w:t>
+      </w:r>
+      <w:r>
+        <w:t>ask the instructors for one.</w:t>
+      </w:r>
+    </w:p>
+    <w:p>
+      <w:pPr>
+        <w:pStyle w:val="Default"/>
+      </w:pPr>
+    </w:p>
+    <w:p>
+      <w:pPr>
+        <w:pStyle w:val="Default"/>
+      </w:pPr>
+      <w:r>
+        <w:t>Sit back and relax as Windows 8.1</w:t>
+      </w:r>
+      <w:r>
+        <w:t xml:space="preserve"> is installed (the system may reboot several times during this process – DO NOT BOOT OFF THE </w:t>
+      </w:r>
+      <w:r>
+        <w:t>WINDOWS 8.1</w:t>
+      </w:r>
+      <w:r>
+        <w:t xml:space="preserve"> DVD WHEN THIS HAPPENS</w:t>
+      </w:r>
+      <w:r>
+        <w:t>).</w:t>
+      </w:r>
+    </w:p>
+    <w:p>
+      <w:pPr>
+        <w:pStyle w:val="Default"/>
+      </w:pPr>
     </w:p>
     <w:p>
       <w:pPr>
         <w:pStyle w:val="Default"/>
         <w:numPr>
           <w:ilvl w:val="0"/>
-          <w:numId w:val="13"/>
+          <w:numId w:val="10"/>
         </w:numPr>
-      </w:pPr>
-      <w:r>
-        <w:t>Select and Delete any existing partitions on the hard drive</w:t>
-      </w:r>
-    </w:p>
-    <w:p>
-      <w:pPr>
-        <w:pStyle w:val="Default"/>
-        <w:ind w:left="720"/>
-      </w:pPr>
+        <w:rPr>
+          <w:b/>
+          <w:bCs/>
+        </w:rPr>
+      </w:pPr>
+      <w:r>
+        <w:t xml:space="preserve">Set the username: to </w:t>
+      </w:r>
+      <w:r>
+        <w:rPr>
+          <w:b/>
+          <w:bCs/>
+        </w:rPr>
+        <w:t>student</w:t>
+      </w:r>
     </w:p>
     <w:p>
       <w:pPr>
         <w:pStyle w:val="Default"/>
         <w:numPr>
           <w:ilvl w:val="0"/>
-          <w:numId w:val="13"/>
+          <w:numId w:val="10"/>
         </w:numPr>
       </w:pPr>
       <w:r>
-        <w:t>Select New and write down the maximum partition size</w:t>
-      </w:r>
-    </w:p>
-    <w:p>
-      <w:pPr>
-        <w:pStyle w:val="Default"/>
-      </w:pPr>
-    </w:p>
-    <w:p>
-      <w:pPr>
-        <w:pStyle w:val="Default"/>
-        <w:ind w:left="709"/>
-      </w:pPr>
-      <w:r>
-        <w:t>Maximum Size   _______________________________________</w:t>
-      </w:r>
-    </w:p>
-    <w:p>
-      <w:pPr>
-        <w:pStyle w:val="Default"/>
-      </w:pPr>
+        <w:t xml:space="preserve">Set the computer name: to </w:t>
+      </w:r>
+      <w:r>
+        <w:rPr>
+          <w:b/>
+          <w:bCs/>
+        </w:rPr>
+        <w:t xml:space="preserve">cpads-# </w:t>
+      </w:r>
+      <w:r>
+        <w:t xml:space="preserve"> (where </w:t>
+      </w:r>
+      <w:r>
+        <w:t># is your computer number)</w:t>
+      </w:r>
     </w:p>
     <w:p>
       <w:pPr>
         <w:pStyle w:val="Default"/>
         <w:numPr>
           <w:ilvl w:val="0"/>
-          <w:numId w:val="13"/>
+          <w:numId w:val="10"/>
         </w:numPr>
       </w:pPr>
       <w:r>
-        <w:t>Make the size 40960 (40GB) and click Apply</w:t>
+        <w:t>DO NOT SET A PASSWORD</w:t>
       </w:r>
     </w:p>
     <w:p>
@@ -811,414 +991,43 @@
         <w:pStyle w:val="Default"/>
         <w:numPr>
           <w:ilvl w:val="0"/>
-          <w:numId w:val="9"/>
+          <w:numId w:val="10"/>
         </w:numPr>
       </w:pPr>
       <w:r>
-        <w:t>Write down the new partition table in the following table</w:t>
-      </w:r>
-    </w:p>
-    <w:p>
-      <w:pPr>
-        <w:pStyle w:val="Default"/>
-      </w:pPr>
-    </w:p>
-    <w:tbl>
-      <w:tblPr>
-        <w:tblW w:w="0" w:type="auto"/>
-        <w:jc w:val="center"/>
-        <w:tblInd w:w="55" w:type="dxa"/>
-        <w:tblLayout w:type="fixed"/>
-        <w:tblCellMar>
-          <w:top w:w="55" w:type="dxa"/>
-          <w:left w:w="55" w:type="dxa"/>
-          <w:bottom w:w="55" w:type="dxa"/>
-          <w:right w:w="55" w:type="dxa"/>
-        </w:tblCellMar>
-        <w:tblLook w:val="0000" w:firstRow="0" w:lastRow="0" w:firstColumn="0" w:lastColumn="0" w:noHBand="0" w:noVBand="0"/>
-      </w:tblPr>
-      <w:tblGrid>
-        <w:gridCol w:w="2251"/>
-        <w:gridCol w:w="2252"/>
-        <w:gridCol w:w="2251"/>
-        <w:gridCol w:w="2252"/>
-      </w:tblGrid>
-      <w:tr>
-        <w:trPr>
-          <w:trHeight w:val="284"/>
-          <w:jc w:val="center"/>
-        </w:trPr>
-        <w:tc>
-          <w:tcPr>
-            <w:tcW w:w="2251" w:type="dxa"/>
-            <w:tcBorders>
-              <w:top w:val="single" w:sz="1" w:space="0" w:color="000000"/>
-              <w:left w:val="single" w:sz="1" w:space="0" w:color="000000"/>
-              <w:bottom w:val="single" w:sz="1" w:space="0" w:color="000000"/>
-            </w:tcBorders>
-          </w:tcPr>
-          <w:p>
-            <w:pPr>
-              <w:pStyle w:val="TableContents"/>
-              <w:snapToGrid w:val="0"/>
-              <w:jc w:val="center"/>
-              <w:rPr>
-                <w:b/>
-              </w:rPr>
-            </w:pPr>
-            <w:r>
-              <w:rPr>
-                <w:b/>
-              </w:rPr>
-              <w:t>Name</w:t>
-            </w:r>
-          </w:p>
-        </w:tc>
-        <w:tc>
-          <w:tcPr>
-            <w:tcW w:w="2252" w:type="dxa"/>
-            <w:tcBorders>
-              <w:top w:val="single" w:sz="1" w:space="0" w:color="000000"/>
-              <w:left w:val="single" w:sz="1" w:space="0" w:color="000000"/>
-              <w:bottom w:val="single" w:sz="1" w:space="0" w:color="000000"/>
-            </w:tcBorders>
-          </w:tcPr>
-          <w:p>
-            <w:pPr>
-              <w:pStyle w:val="TableContents"/>
-              <w:snapToGrid w:val="0"/>
-              <w:jc w:val="center"/>
-              <w:rPr>
-                <w:b/>
-              </w:rPr>
-            </w:pPr>
-            <w:r>
-              <w:rPr>
-                <w:b/>
-              </w:rPr>
-              <w:t>Total Size</w:t>
-            </w:r>
-          </w:p>
-        </w:tc>
-        <w:tc>
-          <w:tcPr>
-            <w:tcW w:w="2251" w:type="dxa"/>
-            <w:tcBorders>
-              <w:top w:val="single" w:sz="1" w:space="0" w:color="000000"/>
-              <w:left w:val="single" w:sz="1" w:space="0" w:color="000000"/>
-              <w:bottom w:val="single" w:sz="1" w:space="0" w:color="000000"/>
-              <w:right w:val="inset" w:sz="6" w:space="0" w:color="auto"/>
-            </w:tcBorders>
-          </w:tcPr>
-          <w:p>
-            <w:pPr>
-              <w:pStyle w:val="TableContents"/>
-              <w:snapToGrid w:val="0"/>
-              <w:jc w:val="center"/>
-              <w:rPr>
-                <w:b/>
-              </w:rPr>
-            </w:pPr>
-            <w:r>
-              <w:rPr>
-                <w:b/>
-              </w:rPr>
-              <w:t>Free Space</w:t>
-            </w:r>
-          </w:p>
-        </w:tc>
-        <w:tc>
-          <w:tcPr>
-            <w:tcW w:w="2252" w:type="dxa"/>
-            <w:tcBorders>
-              <w:top w:val="inset" w:sz="6" w:space="0" w:color="auto"/>
-              <w:left w:val="inset" w:sz="6" w:space="0" w:color="auto"/>
-              <w:bottom w:val="inset" w:sz="6" w:space="0" w:color="auto"/>
-              <w:right w:val="outset" w:sz="6" w:space="0" w:color="auto"/>
-            </w:tcBorders>
-          </w:tcPr>
-          <w:p>
-            <w:pPr>
-              <w:pStyle w:val="TableContents"/>
-              <w:snapToGrid w:val="0"/>
-              <w:jc w:val="center"/>
-              <w:rPr>
-                <w:b/>
-              </w:rPr>
-            </w:pPr>
-            <w:r>
-              <w:rPr>
-                <w:b/>
-              </w:rPr>
-              <w:t>Type</w:t>
-            </w:r>
-          </w:p>
-        </w:tc>
-      </w:tr>
-      <w:tr>
-        <w:trPr>
-          <w:trHeight w:val="668"/>
-          <w:jc w:val="center"/>
-        </w:trPr>
-        <w:tc>
-          <w:tcPr>
-            <w:tcW w:w="2251" w:type="dxa"/>
-            <w:tcBorders>
-              <w:left w:val="single" w:sz="1" w:space="0" w:color="000000"/>
-              <w:bottom w:val="single" w:sz="1" w:space="0" w:color="000000"/>
-            </w:tcBorders>
-          </w:tcPr>
-          <w:p>
-            <w:pPr>
-              <w:pStyle w:val="TableContents"/>
-              <w:snapToGrid w:val="0"/>
-              <w:jc w:val="center"/>
-              <w:rPr>
-                <w:b/>
-                <w:bCs/>
-              </w:rPr>
-            </w:pPr>
-          </w:p>
-        </w:tc>
-        <w:tc>
-          <w:tcPr>
-            <w:tcW w:w="2252" w:type="dxa"/>
-            <w:tcBorders>
-              <w:left w:val="single" w:sz="1" w:space="0" w:color="000000"/>
-              <w:bottom w:val="single" w:sz="1" w:space="0" w:color="000000"/>
-            </w:tcBorders>
-          </w:tcPr>
-          <w:p>
-            <w:pPr>
-              <w:pStyle w:val="TableContents"/>
-              <w:snapToGrid w:val="0"/>
-            </w:pPr>
-          </w:p>
-        </w:tc>
-        <w:tc>
-          <w:tcPr>
-            <w:tcW w:w="2251" w:type="dxa"/>
-            <w:tcBorders>
-              <w:left w:val="single" w:sz="1" w:space="0" w:color="000000"/>
-              <w:bottom w:val="single" w:sz="1" w:space="0" w:color="000000"/>
-              <w:right w:val="inset" w:sz="6" w:space="0" w:color="auto"/>
-            </w:tcBorders>
-          </w:tcPr>
-          <w:p>
-            <w:pPr>
-              <w:pStyle w:val="TableContents"/>
-              <w:snapToGrid w:val="0"/>
-            </w:pPr>
-          </w:p>
-        </w:tc>
-        <w:tc>
-          <w:tcPr>
-            <w:tcW w:w="2252" w:type="dxa"/>
-            <w:tcBorders>
-              <w:top w:val="inset" w:sz="6" w:space="0" w:color="auto"/>
-              <w:left w:val="inset" w:sz="6" w:space="0" w:color="auto"/>
-              <w:bottom w:val="inset" w:sz="6" w:space="0" w:color="auto"/>
-              <w:right w:val="outset" w:sz="6" w:space="0" w:color="auto"/>
-            </w:tcBorders>
-          </w:tcPr>
-          <w:p>
-            <w:pPr>
-              <w:pStyle w:val="TableContents"/>
-              <w:snapToGrid w:val="0"/>
-            </w:pPr>
-          </w:p>
-        </w:tc>
-      </w:tr>
-      <w:tr>
-        <w:trPr>
-          <w:trHeight w:val="725"/>
-          <w:jc w:val="center"/>
-        </w:trPr>
-        <w:tc>
-          <w:tcPr>
-            <w:tcW w:w="2251" w:type="dxa"/>
-            <w:tcBorders>
-              <w:left w:val="single" w:sz="1" w:space="0" w:color="000000"/>
-              <w:bottom w:val="single" w:sz="1" w:space="0" w:color="000000"/>
-            </w:tcBorders>
-          </w:tcPr>
-          <w:p>
-            <w:pPr>
-              <w:pStyle w:val="TableContents"/>
-              <w:snapToGrid w:val="0"/>
-              <w:jc w:val="center"/>
-              <w:rPr>
-                <w:b/>
-                <w:bCs/>
-              </w:rPr>
-            </w:pPr>
-          </w:p>
-        </w:tc>
-        <w:tc>
-          <w:tcPr>
-            <w:tcW w:w="2252" w:type="dxa"/>
-            <w:tcBorders>
-              <w:left w:val="single" w:sz="1" w:space="0" w:color="000000"/>
-              <w:bottom w:val="single" w:sz="1" w:space="0" w:color="000000"/>
-            </w:tcBorders>
-          </w:tcPr>
-          <w:p>
-            <w:pPr>
-              <w:pStyle w:val="TableContents"/>
-              <w:snapToGrid w:val="0"/>
-            </w:pPr>
-          </w:p>
-        </w:tc>
-        <w:tc>
-          <w:tcPr>
-            <w:tcW w:w="2251" w:type="dxa"/>
-            <w:tcBorders>
-              <w:left w:val="single" w:sz="1" w:space="0" w:color="000000"/>
-              <w:bottom w:val="single" w:sz="1" w:space="0" w:color="000000"/>
-              <w:right w:val="inset" w:sz="6" w:space="0" w:color="auto"/>
-            </w:tcBorders>
-          </w:tcPr>
-          <w:p>
-            <w:pPr>
-              <w:pStyle w:val="TableContents"/>
-              <w:snapToGrid w:val="0"/>
-            </w:pPr>
-          </w:p>
-        </w:tc>
-        <w:tc>
-          <w:tcPr>
-            <w:tcW w:w="2252" w:type="dxa"/>
-            <w:tcBorders>
-              <w:top w:val="inset" w:sz="6" w:space="0" w:color="auto"/>
-              <w:left w:val="inset" w:sz="6" w:space="0" w:color="auto"/>
-              <w:bottom w:val="inset" w:sz="6" w:space="0" w:color="auto"/>
-              <w:right w:val="outset" w:sz="6" w:space="0" w:color="auto"/>
-            </w:tcBorders>
-          </w:tcPr>
-          <w:p>
-            <w:pPr>
-              <w:pStyle w:val="TableContents"/>
-              <w:snapToGrid w:val="0"/>
-            </w:pPr>
-          </w:p>
-        </w:tc>
-      </w:tr>
-      <w:tr>
-        <w:trPr>
-          <w:trHeight w:val="725"/>
-          <w:jc w:val="center"/>
-        </w:trPr>
-        <w:tc>
-          <w:tcPr>
-            <w:tcW w:w="2251" w:type="dxa"/>
-            <w:tcBorders>
-              <w:left w:val="single" w:sz="1" w:space="0" w:color="000000"/>
-              <w:bottom w:val="single" w:sz="1" w:space="0" w:color="000000"/>
-            </w:tcBorders>
-          </w:tcPr>
-          <w:p>
-            <w:pPr>
-              <w:pStyle w:val="TableContents"/>
-              <w:snapToGrid w:val="0"/>
-              <w:jc w:val="center"/>
-              <w:rPr>
-                <w:b/>
-                <w:bCs/>
-              </w:rPr>
-            </w:pPr>
-          </w:p>
-        </w:tc>
-        <w:tc>
-          <w:tcPr>
-            <w:tcW w:w="2252" w:type="dxa"/>
-            <w:tcBorders>
-              <w:left w:val="single" w:sz="1" w:space="0" w:color="000000"/>
-              <w:bottom w:val="single" w:sz="1" w:space="0" w:color="000000"/>
-            </w:tcBorders>
-          </w:tcPr>
-          <w:p>
-            <w:pPr>
-              <w:pStyle w:val="TableContents"/>
-              <w:snapToGrid w:val="0"/>
-            </w:pPr>
-          </w:p>
-        </w:tc>
-        <w:tc>
-          <w:tcPr>
-            <w:tcW w:w="2251" w:type="dxa"/>
-            <w:tcBorders>
-              <w:left w:val="single" w:sz="1" w:space="0" w:color="000000"/>
-              <w:bottom w:val="single" w:sz="1" w:space="0" w:color="000000"/>
-              <w:right w:val="inset" w:sz="6" w:space="0" w:color="auto"/>
-            </w:tcBorders>
-          </w:tcPr>
-          <w:p>
-            <w:pPr>
-              <w:pStyle w:val="TableContents"/>
-              <w:snapToGrid w:val="0"/>
-            </w:pPr>
-          </w:p>
-        </w:tc>
-        <w:tc>
-          <w:tcPr>
-            <w:tcW w:w="2252" w:type="dxa"/>
-            <w:tcBorders>
-              <w:top w:val="inset" w:sz="6" w:space="0" w:color="auto"/>
-              <w:left w:val="inset" w:sz="6" w:space="0" w:color="auto"/>
-              <w:bottom w:val="outset" w:sz="6" w:space="0" w:color="auto"/>
-              <w:right w:val="outset" w:sz="6" w:space="0" w:color="auto"/>
-            </w:tcBorders>
-          </w:tcPr>
-          <w:p>
-            <w:pPr>
-              <w:pStyle w:val="TableContents"/>
-              <w:snapToGrid w:val="0"/>
-            </w:pPr>
-          </w:p>
-        </w:tc>
-      </w:tr>
-    </w:tbl>
-    <w:p>
-      <w:pPr>
-        <w:pStyle w:val="Default"/>
-      </w:pPr>
+        <w:t>Choose “Recommended Settings” for Windows Updates</w:t>
+      </w:r>
     </w:p>
     <w:p>
       <w:pPr>
         <w:pStyle w:val="Default"/>
         <w:numPr>
           <w:ilvl w:val="0"/>
-          <w:numId w:val="13"/>
+          <w:numId w:val="10"/>
         </w:numPr>
       </w:pPr>
       <w:r>
-        <w:t>Choose the new partition you just created (consider which one it is) and select Format.</w:t>
-      </w:r>
-    </w:p>
-    <w:p>
-      <w:pPr>
-        <w:pStyle w:val="Default"/>
-      </w:pPr>
-    </w:p>
-    <w:p>
-      <w:pPr>
-        <w:pStyle w:val="Default"/>
-      </w:pPr>
-    </w:p>
-    <w:p>
-      <w:pPr>
-        <w:pStyle w:val="Default"/>
-      </w:pPr>
-    </w:p>
-    <w:p>
-      <w:pPr>
-        <w:pStyle w:val="Default"/>
-      </w:pPr>
-    </w:p>
-    <w:p>
-      <w:pPr>
-        <w:pStyle w:val="Default"/>
-      </w:pPr>
+        <w:t>Set the date and time (if necessary), choose “Eastern Time”</w:t>
+      </w:r>
+    </w:p>
+    <w:p>
+      <w:pPr>
+        <w:pStyle w:val="Default"/>
+      </w:pPr>
+    </w:p>
+    <w:p>
+      <w:pPr>
+        <w:pStyle w:val="Default"/>
+      </w:pPr>
+      <w:r>
+        <w:t>Windows 8.1</w:t>
+      </w:r>
+      <w:r>
+        <w:t xml:space="preserve"> should now be up and running</w:t>
+      </w:r>
+      <w:r>
+        <w:t>.</w:t>
+      </w:r>
     </w:p>
     <w:p>
       <w:pPr>
@@ -1245,163 +1054,9 @@
           <w:szCs w:val="28"/>
         </w:rPr>
         <w:lastRenderedPageBreak/>
-        <w:t>2. Installing Windows 7</w:t>
-      </w:r>
-    </w:p>
-    <w:p>
-      <w:pPr>
-        <w:pStyle w:val="Default"/>
-        <w:rPr>
-          <w:i/>
-          <w:iCs/>
-          <w:u w:val="single"/>
-        </w:rPr>
-      </w:pPr>
-    </w:p>
-    <w:p>
-      <w:pPr>
-        <w:pStyle w:val="Default"/>
-      </w:pPr>
-      <w:r>
-        <w:t xml:space="preserve">After you click Next, the installation process will begin (“watching paint dry”). </w:t>
-      </w:r>
-      <w:r>
-        <w:t xml:space="preserve">Sit back and relax as Windows 7 is installed (the system may reboot several times during this process – DO NOT BOOT OFF THE </w:t>
-      </w:r>
-      <w:r>
-        <w:t>WINDOWS 7 DVD WHEN THIS HAPPENS</w:t>
-      </w:r>
-      <w:r>
-        <w:t>).</w:t>
-      </w:r>
-    </w:p>
-    <w:p>
-      <w:pPr>
-        <w:pStyle w:val="Default"/>
-      </w:pPr>
-    </w:p>
-    <w:p>
-      <w:pPr>
-        <w:pStyle w:val="Default"/>
-        <w:numPr>
-          <w:ilvl w:val="0"/>
-          <w:numId w:val="10"/>
-        </w:numPr>
-        <w:rPr>
-          <w:b/>
-          <w:bCs/>
-        </w:rPr>
-      </w:pPr>
-      <w:r>
-        <w:t xml:space="preserve">Set the username: to </w:t>
-      </w:r>
-      <w:r>
-        <w:rPr>
-          <w:b/>
-          <w:bCs/>
-        </w:rPr>
-        <w:t>student</w:t>
-      </w:r>
-    </w:p>
-    <w:p>
-      <w:pPr>
-        <w:pStyle w:val="Default"/>
-        <w:numPr>
-          <w:ilvl w:val="0"/>
-          <w:numId w:val="10"/>
-        </w:numPr>
-      </w:pPr>
-      <w:r>
-        <w:t xml:space="preserve">Set the computer name: to </w:t>
-      </w:r>
-      <w:r>
-        <w:rPr>
-          <w:b/>
-          <w:bCs/>
-        </w:rPr>
-        <w:t xml:space="preserve">cpads-# </w:t>
-      </w:r>
-      <w:r>
-        <w:t xml:space="preserve"> (where </w:t>
-      </w:r>
-      <w:bookmarkStart w:id="0" w:name="_GoBack"/>
-      <w:bookmarkEnd w:id="0"/>
-      <w:r>
-        <w:t># is your computer number)</w:t>
-      </w:r>
-    </w:p>
-    <w:p>
-      <w:pPr>
-        <w:pStyle w:val="Default"/>
-        <w:numPr>
-          <w:ilvl w:val="0"/>
-          <w:numId w:val="10"/>
-        </w:numPr>
-      </w:pPr>
-      <w:r>
-        <w:t>DO NOT SET A PASSWORD</w:t>
-      </w:r>
-    </w:p>
-    <w:p>
-      <w:pPr>
-        <w:pStyle w:val="Default"/>
-        <w:numPr>
-          <w:ilvl w:val="0"/>
-          <w:numId w:val="10"/>
-        </w:numPr>
-      </w:pPr>
-      <w:r>
-        <w:t>When asked for a product key, simply click Next and skip entering a key</w:t>
-      </w:r>
-    </w:p>
-    <w:p>
-      <w:pPr>
-        <w:pStyle w:val="Default"/>
-        <w:numPr>
-          <w:ilvl w:val="0"/>
-          <w:numId w:val="10"/>
-        </w:numPr>
-      </w:pPr>
-      <w:r>
-        <w:t>Choose “Recommended Settings” for Windows Updates</w:t>
-      </w:r>
-    </w:p>
-    <w:p>
-      <w:pPr>
-        <w:pStyle w:val="Default"/>
-        <w:numPr>
-          <w:ilvl w:val="0"/>
-          <w:numId w:val="10"/>
-        </w:numPr>
-      </w:pPr>
-      <w:r>
-        <w:t>Set the date and time (if necessary), choose “Eastern Time”</w:t>
-      </w:r>
-    </w:p>
-    <w:p>
-      <w:pPr>
-        <w:pStyle w:val="Default"/>
-      </w:pPr>
-    </w:p>
-    <w:p>
-      <w:pPr>
-        <w:pStyle w:val="Default"/>
-      </w:pPr>
-      <w:r>
-        <w:t>Windows 7 should now be up and running</w:t>
-      </w:r>
-      <w:r>
-        <w:t>.</w:t>
-      </w:r>
-    </w:p>
-    <w:p>
-      <w:pPr>
-        <w:pStyle w:val="Default"/>
-      </w:pPr>
-    </w:p>
-    <w:p>
-      <w:pPr>
-        <w:pStyle w:val="Default"/>
+        <w:t xml:space="preserve">3. </w:t>
+      </w:r>
+      <w:r>
         <w:rPr>
           <w:rFonts w:ascii="Arial" w:hAnsi="Arial"/>
           <w:b/>
@@ -1409,7 +1064,8 @@
           <w:sz w:val="28"/>
           <w:szCs w:val="28"/>
         </w:rPr>
-      </w:pPr>
+        <w:t>Windows 8.1</w:t>
+      </w:r>
       <w:r>
         <w:rPr>
           <w:rFonts w:ascii="Arial" w:hAnsi="Arial"/>
@@ -1418,7 +1074,7 @@
           <w:sz w:val="28"/>
           <w:szCs w:val="28"/>
         </w:rPr>
-        <w:t>3. Windows 7 System Info</w:t>
+        <w:t xml:space="preserve"> System Info</w:t>
       </w:r>
     </w:p>
     <w:p>
@@ -1520,7 +1176,12 @@
         <w:t xml:space="preserve">(a base install of) </w:t>
       </w:r>
       <w:r>
-        <w:t>WINDOWS 7!</w:t>
+        <w:t>WINDOWS 8.1</w:t>
+      </w:r>
+      <w:bookmarkStart w:id="0" w:name="_GoBack"/>
+      <w:bookmarkEnd w:id="0"/>
+      <w:r>
+        <w:t>!</w:t>
       </w:r>
     </w:p>
     <w:p>
@@ -1594,7 +1255,7 @@
       <w:t>Fall 201</w:t>
     </w:r>
     <w:r>
-      <w:t>3</w:t>
+      <w:t>4</w:t>
     </w:r>
   </w:p>
   <w:p>

</xml_diff>